<commit_message>
commmit ou tout marche 08-juil
</commit_message>
<xml_diff>
--- a/A faire.docx
+++ b/A faire.docx
@@ -28,69 +28,37 @@
       </w:r>
       <w:proofErr w:type="spellEnd"/>
       <w:r>
+        <w:t xml:space="preserve"> - ok</w:t>
+      </w:r>
+      <w:r>
         <w:t>)</w:t>
-      </w:r>
-    </w:p>
-    <w:p>
-      <w:r>
-        <w:t xml:space="preserve">Catégorie AUTRE </w:t>
-      </w:r>
-      <w:r>
-        <w:t>puis</w:t>
-      </w:r>
-      <w:r>
-        <w:t xml:space="preserve"> ajout </w:t>
-      </w:r>
-      <w:r>
-        <w:t xml:space="preserve">de </w:t>
-      </w:r>
-      <w:r>
-        <w:t>catégorie</w:t>
-      </w:r>
-    </w:p>
-    <w:p>
-      <w:r>
-        <w:t xml:space="preserve">Etendre longueur </w:t>
-      </w:r>
-      <w:proofErr w:type="spellStart"/>
-      <w:r>
-        <w:t>nav</w:t>
-      </w:r>
-      <w:proofErr w:type="spellEnd"/>
-      <w:r>
-        <w:t xml:space="preserve"> barre pied page</w:t>
       </w:r>
     </w:p>
     <w:p/>
     <w:p>
       <w:r>
-        <w:t>GESTION DES PHOTOS dans formulaires</w:t>
-      </w:r>
-      <w:bookmarkStart w:id="0" w:name="_GoBack"/>
-      <w:bookmarkEnd w:id="0"/>
+        <w:t>GESTION AJOUT DE CATEGORIE</w:t>
+      </w:r>
+      <w:r>
+        <w:t xml:space="preserve"> </w:t>
+      </w:r>
     </w:p>
     <w:p>
-      <w:pPr>
-        <w:pStyle w:val="Paragraphedeliste"/>
-        <w:numPr>
-          <w:ilvl w:val="0"/>
-          <w:numId w:val="1"/>
-        </w:numPr>
-      </w:pPr>
-      <w:r>
-        <w:t>Modification</w:t>
+      <w:r>
+        <w:t>GESTION REFERENCE DANS MODIFICATION</w:t>
       </w:r>
     </w:p>
     <w:p>
-      <w:pPr>
-        <w:pStyle w:val="Paragraphedeliste"/>
-        <w:numPr>
-          <w:ilvl w:val="0"/>
-          <w:numId w:val="1"/>
-        </w:numPr>
-      </w:pPr>
-      <w:r>
-        <w:t>Ajout</w:t>
+      <w:r>
+        <w:t xml:space="preserve">Etendre longueur </w:t>
+      </w:r>
+      <w:proofErr w:type="spellStart"/>
+      <w:r>
+        <w:t>nav</w:t>
+      </w:r>
+      <w:proofErr w:type="spellEnd"/>
+      <w:r>
+        <w:t xml:space="preserve"> barre pied page</w:t>
       </w:r>
     </w:p>
     <w:p/>
@@ -113,44 +81,8 @@
           <w:numId w:val="2"/>
         </w:numPr>
       </w:pPr>
-      <w:r>
-        <w:t>Revenir sur les façon</w:t>
-      </w:r>
-      <w:r>
-        <w:t>s</w:t>
-      </w:r>
-      <w:r>
-        <w:t xml:space="preserve"> d’appeler </w:t>
-      </w:r>
-      <w:proofErr w:type="spellStart"/>
-      <w:r>
-        <w:t>requete</w:t>
-      </w:r>
-      <w:proofErr w:type="spellEnd"/>
-      <w:r>
-        <w:t xml:space="preserve"> / DB</w:t>
-      </w:r>
-    </w:p>
-    <w:p>
-      <w:pPr>
-        <w:pStyle w:val="Paragraphedeliste"/>
-        <w:numPr>
-          <w:ilvl w:val="0"/>
-          <w:numId w:val="2"/>
-        </w:numPr>
-      </w:pPr>
-      <w:r>
-        <w:t>Méthode GET</w:t>
-      </w:r>
-    </w:p>
-    <w:p>
-      <w:pPr>
-        <w:pStyle w:val="Paragraphedeliste"/>
-        <w:numPr>
-          <w:ilvl w:val="0"/>
-          <w:numId w:val="2"/>
-        </w:numPr>
-      </w:pPr>
+      <w:bookmarkStart w:id="0" w:name="_GoBack"/>
+      <w:bookmarkEnd w:id="0"/>
       <w:r>
         <w:t>Transfert de variable de JS à PHP</w:t>
       </w:r>

</xml_diff>

<commit_message>
tout marche et format ok et lien JS ok
</commit_message>
<xml_diff>
--- a/A faire.docx
+++ b/A faire.docx
@@ -48,26 +48,19 @@
         <w:t>GESTION REFERENCE DANS MODIFICATION</w:t>
       </w:r>
     </w:p>
-    <w:p>
-      <w:r>
-        <w:t xml:space="preserve">Etendre longueur </w:t>
-      </w:r>
-      <w:proofErr w:type="spellStart"/>
-      <w:r>
-        <w:t>nav</w:t>
-      </w:r>
-      <w:proofErr w:type="spellEnd"/>
-      <w:r>
-        <w:t xml:space="preserve"> barre pied page</w:t>
-      </w:r>
-    </w:p>
     <w:p/>
     <w:p>
       <w:r>
         <w:t>TESTS finaux</w:t>
       </w:r>
+      <w:r>
+        <w:t xml:space="preserve"> FAIT</w:t>
+      </w:r>
     </w:p>
-    <w:p/>
+    <w:p>
+      <w:bookmarkStart w:id="0" w:name="_GoBack"/>
+      <w:bookmarkEnd w:id="0"/>
+    </w:p>
     <w:p>
       <w:r>
         <w:t>Général :</w:t>
@@ -81,8 +74,6 @@
           <w:numId w:val="2"/>
         </w:numPr>
       </w:pPr>
-      <w:bookmarkStart w:id="0" w:name="_GoBack"/>
-      <w:bookmarkEnd w:id="0"/>
       <w:r>
         <w:t>Transfert de variable de JS à PHP</w:t>
       </w:r>

</xml_diff>